<commit_message>
adding files for hw3, not done yet though
</commit_message>
<xml_diff>
--- a/Research Papers/Linux and Other Related Topics.docx
+++ b/Research Papers/Linux and Other Related Topics.docx
@@ -159,94 +159,100 @@
         <w:rPr>
           <w:rFonts w:ascii="Times New Roman" w:hAnsi="Times New Roman" w:cs="Times New Roman"/>
         </w:rPr>
-        <w:t>September 13, 2017</w:t>
-      </w:r>
-    </w:p>
-    <w:p>
-      <w:pPr>
-        <w:rPr>
-          <w:rFonts w:ascii="Times New Roman" w:hAnsi="Times New Roman" w:cs="Times New Roman"/>
-        </w:rPr>
-      </w:pPr>
-    </w:p>
-    <w:p>
-      <w:pPr>
-        <w:rPr>
-          <w:rFonts w:ascii="Times New Roman" w:hAnsi="Times New Roman" w:cs="Times New Roman"/>
-        </w:rPr>
-      </w:pPr>
-    </w:p>
-    <w:p>
-      <w:pPr>
-        <w:rPr>
-          <w:rFonts w:ascii="Times New Roman" w:hAnsi="Times New Roman" w:cs="Times New Roman"/>
-        </w:rPr>
-      </w:pPr>
-    </w:p>
-    <w:p>
-      <w:pPr>
-        <w:rPr>
-          <w:rFonts w:ascii="Times New Roman" w:hAnsi="Times New Roman" w:cs="Times New Roman"/>
-        </w:rPr>
-      </w:pPr>
-    </w:p>
-    <w:p>
-      <w:pPr>
-        <w:rPr>
-          <w:rFonts w:ascii="Times New Roman" w:hAnsi="Times New Roman" w:cs="Times New Roman"/>
-        </w:rPr>
-      </w:pPr>
-    </w:p>
-    <w:p>
-      <w:pPr>
-        <w:pStyle w:val="NoSpacing"/>
-        <w:rPr>
-          <w:rFonts w:ascii="Times New Roman" w:hAnsi="Times New Roman" w:cs="Times New Roman"/>
-        </w:rPr>
-      </w:pPr>
-      <w:r>
-        <w:rPr>
-          <w:rFonts w:ascii="Times New Roman" w:hAnsi="Times New Roman" w:cs="Times New Roman"/>
-          <w:b/>
-        </w:rPr>
-        <w:t xml:space="preserve">Abstract: </w:t>
-      </w:r>
-      <w:r>
-        <w:rPr>
-          <w:rFonts w:ascii="Times New Roman" w:hAnsi="Times New Roman" w:cs="Times New Roman"/>
-        </w:rPr>
-        <w:t xml:space="preserve">The following paper </w:t>
-      </w:r>
-      <w:r>
-        <w:rPr>
-          <w:rFonts w:ascii="Times New Roman" w:hAnsi="Times New Roman" w:cs="Times New Roman"/>
-        </w:rPr>
-        <w:t>will d</w:t>
-      </w:r>
-      <w:r>
-        <w:rPr>
-          <w:rFonts w:ascii="Times New Roman" w:hAnsi="Times New Roman" w:cs="Times New Roman"/>
-        </w:rPr>
-        <w:t>iscuss the importance of Linux and its influence on the computer industry. This will be done by looking at the history of Linux, the impact of Linux, and interesting applications.</w:t>
-      </w:r>
-    </w:p>
-    <w:p>
-      <w:pPr>
-        <w:rPr>
-          <w:rFonts w:ascii="Times New Roman" w:hAnsi="Times New Roman" w:cs="Times New Roman"/>
-        </w:rPr>
-      </w:pPr>
-      <w:r>
-        <w:rPr>
-          <w:rFonts w:ascii="Times New Roman" w:hAnsi="Times New Roman" w:cs="Times New Roman"/>
-        </w:rPr>
-        <w:br w:type="page"/>
-      </w:r>
+        <w:t>October 3</w:t>
+      </w:r>
+      <w:r>
+        <w:rPr>
+          <w:rFonts w:ascii="Times New Roman" w:hAnsi="Times New Roman" w:cs="Times New Roman"/>
+        </w:rPr>
+        <w:t>, 2017</w:t>
+      </w:r>
+    </w:p>
+    <w:p>
+      <w:pPr>
+        <w:rPr>
+          <w:rFonts w:ascii="Times New Roman" w:hAnsi="Times New Roman" w:cs="Times New Roman"/>
+        </w:rPr>
+      </w:pPr>
+    </w:p>
+    <w:p>
+      <w:pPr>
+        <w:rPr>
+          <w:rFonts w:ascii="Times New Roman" w:hAnsi="Times New Roman" w:cs="Times New Roman"/>
+        </w:rPr>
+      </w:pPr>
       <w:bookmarkStart w:id="0" w:name="_GoBack"/>
       <w:bookmarkEnd w:id="0"/>
     </w:p>
     <w:p>
       <w:pPr>
+        <w:rPr>
+          <w:rFonts w:ascii="Times New Roman" w:hAnsi="Times New Roman" w:cs="Times New Roman"/>
+        </w:rPr>
+      </w:pPr>
+    </w:p>
+    <w:p>
+      <w:pPr>
+        <w:rPr>
+          <w:rFonts w:ascii="Times New Roman" w:hAnsi="Times New Roman" w:cs="Times New Roman"/>
+        </w:rPr>
+      </w:pPr>
+    </w:p>
+    <w:p>
+      <w:pPr>
+        <w:rPr>
+          <w:rFonts w:ascii="Times New Roman" w:hAnsi="Times New Roman" w:cs="Times New Roman"/>
+        </w:rPr>
+      </w:pPr>
+    </w:p>
+    <w:p>
+      <w:pPr>
+        <w:pStyle w:val="NoSpacing"/>
+        <w:rPr>
+          <w:rFonts w:ascii="Times New Roman" w:hAnsi="Times New Roman" w:cs="Times New Roman"/>
+        </w:rPr>
+      </w:pPr>
+      <w:r>
+        <w:rPr>
+          <w:rFonts w:ascii="Times New Roman" w:hAnsi="Times New Roman" w:cs="Times New Roman"/>
+          <w:b/>
+        </w:rPr>
+        <w:t xml:space="preserve">Abstract: </w:t>
+      </w:r>
+      <w:r>
+        <w:rPr>
+          <w:rFonts w:ascii="Times New Roman" w:hAnsi="Times New Roman" w:cs="Times New Roman"/>
+        </w:rPr>
+        <w:t xml:space="preserve">The following paper </w:t>
+      </w:r>
+      <w:r>
+        <w:rPr>
+          <w:rFonts w:ascii="Times New Roman" w:hAnsi="Times New Roman" w:cs="Times New Roman"/>
+        </w:rPr>
+        <w:t>will d</w:t>
+      </w:r>
+      <w:r>
+        <w:rPr>
+          <w:rFonts w:ascii="Times New Roman" w:hAnsi="Times New Roman" w:cs="Times New Roman"/>
+        </w:rPr>
+        <w:t>iscuss the importance of Linux and its influence on the computer industry. This will be done by looking at the history of Linux, the impact of Linux, and interesting applications.</w:t>
+      </w:r>
+    </w:p>
+    <w:p>
+      <w:pPr>
+        <w:rPr>
+          <w:rFonts w:ascii="Times New Roman" w:hAnsi="Times New Roman" w:cs="Times New Roman"/>
+        </w:rPr>
+      </w:pPr>
+      <w:r>
+        <w:rPr>
+          <w:rFonts w:ascii="Times New Roman" w:hAnsi="Times New Roman" w:cs="Times New Roman"/>
+        </w:rPr>
+        <w:br w:type="page"/>
+      </w:r>
+    </w:p>
+    <w:p>
+      <w:pPr>
         <w:pStyle w:val="NoSpacing"/>
         <w:rPr>
           <w:rFonts w:ascii="Times New Roman" w:hAnsi="Times New Roman" w:cs="Times New Roman"/>
@@ -282,6 +288,12 @@
         <w:rPr>
           <w:rFonts w:ascii="Times New Roman" w:hAnsi="Times New Roman" w:cs="Times New Roman"/>
         </w:rPr>
+        <w:tab/>
+      </w:r>
+      <w:r>
+        <w:rPr>
+          <w:rFonts w:ascii="Times New Roman" w:hAnsi="Times New Roman" w:cs="Times New Roman"/>
+        </w:rPr>
         <w:t xml:space="preserve">Every computer engineering student should </w:t>
       </w:r>
       <w:r>
@@ -294,7 +306,31 @@
         <w:rPr>
           <w:rFonts w:ascii="Times New Roman" w:hAnsi="Times New Roman" w:cs="Times New Roman"/>
         </w:rPr>
-        <w:t xml:space="preserve">Linux. This operating system is one of the most prevalent and utilized platform. There are many advantages to using Linux that may not seem apparent to the everyday user, but computer engineers find these advantages to be life </w:t>
+        <w:t>Linux. This operating system is one of the most prevalent and utilized platform</w:t>
+      </w:r>
+      <w:r>
+        <w:rPr>
+          <w:rFonts w:ascii="Times New Roman" w:hAnsi="Times New Roman" w:cs="Times New Roman"/>
+        </w:rPr>
+        <w:t>s</w:t>
+      </w:r>
+      <w:r>
+        <w:rPr>
+          <w:rFonts w:ascii="Times New Roman" w:hAnsi="Times New Roman" w:cs="Times New Roman"/>
+        </w:rPr>
+        <w:t xml:space="preserve">. There are many advantages to using Linux that may not seem apparent to the everyday user, but computer engineers </w:t>
+      </w:r>
+      <w:r>
+        <w:rPr>
+          <w:rFonts w:ascii="Times New Roman" w:hAnsi="Times New Roman" w:cs="Times New Roman"/>
+        </w:rPr>
+        <w:t xml:space="preserve">will </w:t>
+      </w:r>
+      <w:r>
+        <w:rPr>
+          <w:rFonts w:ascii="Times New Roman" w:hAnsi="Times New Roman" w:cs="Times New Roman"/>
+        </w:rPr>
+        <w:t xml:space="preserve">find these advantages to be life </w:t>
       </w:r>
       <w:r>
         <w:rPr>
@@ -431,6 +467,12 @@
         <w:rPr>
           <w:rFonts w:ascii="Times New Roman" w:hAnsi="Times New Roman" w:cs="Times New Roman"/>
         </w:rPr>
+        <w:tab/>
+      </w:r>
+      <w:r>
+        <w:rPr>
+          <w:rFonts w:ascii="Times New Roman" w:hAnsi="Times New Roman" w:cs="Times New Roman"/>
+        </w:rPr>
         <w:t xml:space="preserve">Linux is an </w:t>
       </w:r>
       <w:r>
@@ -450,7 +492,19 @@
         <w:rPr>
           <w:rFonts w:ascii="Times New Roman" w:hAnsi="Times New Roman" w:cs="Times New Roman"/>
         </w:rPr>
-        <w:t>3]. The Linux operating system consists of two parts the Linux kernel and the additional user applications.</w:t>
+        <w:t>3]. The Linux operating system consists of two parts</w:t>
+      </w:r>
+      <w:r>
+        <w:rPr>
+          <w:rFonts w:ascii="Times New Roman" w:hAnsi="Times New Roman" w:cs="Times New Roman"/>
+        </w:rPr>
+        <w:t>:</w:t>
+      </w:r>
+      <w:r>
+        <w:rPr>
+          <w:rFonts w:ascii="Times New Roman" w:hAnsi="Times New Roman" w:cs="Times New Roman"/>
+        </w:rPr>
+        <w:t xml:space="preserve"> the Linux kernel and the additional user applications.</w:t>
       </w:r>
     </w:p>
     <w:p>
@@ -478,6 +532,12 @@
           <w:rFonts w:ascii="Times New Roman" w:hAnsi="Times New Roman" w:cs="Times New Roman"/>
         </w:rPr>
       </w:pPr>
+      <w:r>
+        <w:rPr>
+          <w:rFonts w:ascii="Times New Roman" w:hAnsi="Times New Roman" w:cs="Times New Roman"/>
+        </w:rPr>
+        <w:tab/>
+      </w:r>
       <w:r>
         <w:rPr>
           <w:rFonts w:ascii="Times New Roman" w:hAnsi="Times New Roman" w:cs="Times New Roman"/>
@@ -583,7 +643,21 @@
           <w:rFonts w:ascii="Times New Roman" w:hAnsi="Times New Roman" w:cs="Times New Roman"/>
           <w:i/>
         </w:rPr>
-        <w:t>Figure 2.1 Linux Kernel Architecture</w:t>
+        <w:t>Fig</w:t>
+      </w:r>
+      <w:r>
+        <w:rPr>
+          <w:rFonts w:ascii="Times New Roman" w:hAnsi="Times New Roman" w:cs="Times New Roman"/>
+          <w:i/>
+        </w:rPr>
+        <w:t xml:space="preserve">ure </w:t>
+      </w:r>
+      <w:r>
+        <w:rPr>
+          <w:rFonts w:ascii="Times New Roman" w:hAnsi="Times New Roman" w:cs="Times New Roman"/>
+          <w:i/>
+        </w:rPr>
+        <w:t>1 Linux Kernel Architecture</w:t>
       </w:r>
     </w:p>
     <w:p>
@@ -615,6 +689,12 @@
           <w:rFonts w:ascii="Times New Roman" w:hAnsi="Times New Roman" w:cs="Times New Roman"/>
         </w:rPr>
       </w:pPr>
+      <w:r>
+        <w:rPr>
+          <w:rFonts w:ascii="Times New Roman" w:hAnsi="Times New Roman" w:cs="Times New Roman"/>
+        </w:rPr>
+        <w:tab/>
+      </w:r>
       <w:r>
         <w:rPr>
           <w:rFonts w:ascii="Times New Roman" w:hAnsi="Times New Roman" w:cs="Times New Roman"/>
@@ -701,7 +781,14 @@
           <w:rFonts w:ascii="Times New Roman" w:hAnsi="Times New Roman" w:cs="Times New Roman"/>
           <w:i/>
         </w:rPr>
-        <w:t>Figure 2.2 Service Layer</w:t>
+        <w:t xml:space="preserve">Figure </w:t>
+      </w:r>
+      <w:r>
+        <w:rPr>
+          <w:rFonts w:ascii="Times New Roman" w:hAnsi="Times New Roman" w:cs="Times New Roman"/>
+          <w:i/>
+        </w:rPr>
+        <w:t>2 Service Layer</w:t>
       </w:r>
     </w:p>
     <w:p>
@@ -733,7 +820,49 @@
         <w:rPr>
           <w:rFonts w:ascii="Times New Roman" w:hAnsi="Times New Roman" w:cs="Times New Roman"/>
         </w:rPr>
-        <w:t>With only the kernel a user could operate using a command line interface. They would be able to execute programs and read and write to memory. To compete with the other operating systems available today Linux has also included many user applications for convenience. These “include system libraries, graphical user interfaces, email utilities, web browsers, and other programs” [3]. Some applications include google chrome browser, a graphical user interface so users can move a cursor around to navigate throughout the computer, and system libraries that can be easily i</w:t>
+        <w:tab/>
+      </w:r>
+      <w:r>
+        <w:rPr>
+          <w:rFonts w:ascii="Times New Roman" w:hAnsi="Times New Roman" w:cs="Times New Roman"/>
+        </w:rPr>
+        <w:t xml:space="preserve">With only </w:t>
+      </w:r>
+      <w:r>
+        <w:rPr>
+          <w:rFonts w:ascii="Times New Roman" w:hAnsi="Times New Roman" w:cs="Times New Roman"/>
+        </w:rPr>
+        <w:t xml:space="preserve">the kernel a user could operate </w:t>
+      </w:r>
+      <w:r>
+        <w:rPr>
+          <w:rFonts w:ascii="Times New Roman" w:hAnsi="Times New Roman" w:cs="Times New Roman"/>
+        </w:rPr>
+        <w:t>a command line interface. They would be able to execute programs and read and write to memory. To compete with the other operating systems available today</w:t>
+      </w:r>
+      <w:r>
+        <w:rPr>
+          <w:rFonts w:ascii="Times New Roman" w:hAnsi="Times New Roman" w:cs="Times New Roman"/>
+        </w:rPr>
+        <w:t>,</w:t>
+      </w:r>
+      <w:r>
+        <w:rPr>
+          <w:rFonts w:ascii="Times New Roman" w:hAnsi="Times New Roman" w:cs="Times New Roman"/>
+        </w:rPr>
+        <w:t xml:space="preserve"> Linux has also included many user applications for convenience. These “include system libraries, graphical user interfaces, email utilities, web browsers, and other programs” </w:t>
+      </w:r>
+      <w:r>
+        <w:rPr>
+          <w:rFonts w:ascii="Times New Roman" w:hAnsi="Times New Roman" w:cs="Times New Roman"/>
+        </w:rPr>
+        <w:t>[3]. Some applications include Google C</w:t>
+      </w:r>
+      <w:r>
+        <w:rPr>
+          <w:rFonts w:ascii="Times New Roman" w:hAnsi="Times New Roman" w:cs="Times New Roman"/>
+        </w:rPr>
+        <w:t>hrome browser, a graphical user interface so users can move a cursor around to navigate throughout the computer, and system libraries that can be easily i</w:t>
       </w:r>
       <w:r>
         <w:rPr>
@@ -797,6 +926,12 @@
         <w:rPr>
           <w:rFonts w:ascii="Times New Roman" w:hAnsi="Times New Roman" w:cs="Times New Roman"/>
         </w:rPr>
+        <w:tab/>
+      </w:r>
+      <w:r>
+        <w:rPr>
+          <w:rFonts w:ascii="Times New Roman" w:hAnsi="Times New Roman" w:cs="Times New Roman"/>
+        </w:rPr>
         <w:t xml:space="preserve">Linux is not to be confused with </w:t>
       </w:r>
       <w:r>
@@ -810,8 +945,38 @@
         <w:rPr>
           <w:rFonts w:ascii="Times New Roman" w:hAnsi="Times New Roman" w:cs="Times New Roman"/>
         </w:rPr>
-        <w:t xml:space="preserve">. In the late 60’s and early 70’s people were starting to use super computers to perform calculations and other tasks. Back then each computer ran its own software and operating system specific to the job it had to get done. Programs were not transferrable and machines basically operated on their own. A team of developers at Bell Labs started to work on a software solution that would solve these issues. They wanted it to be portable, simple, and easy to use. They wrote the new operating system in C and dubbed it Unix. Unix quickly became a hit and throughout the next couple of decades Unix could be found on more and more supercomputers and large mainframes. However, Unix was kind of slow when on a personal computer and was very expensive. This was around the time when personal computers became household items and people resorted to using MS DOS or windows. </w:t>
-      </w:r>
+        <w:t>. In the late 60’s and early 70’s people were starting to use super computers to perform calculations and other tasks. Back then each computer ran its own software and operating system specific to the job it had to get done. Programs were not transferrable and machines basically operated on their own. A team of developers at Bell Labs started to work on a software solution that would solve these issues. They wanted it to be portable, simple, and easy to use. They wrote the new operating system in C and dubbed it Unix. Unix quickly became a hit and throughout the next couple of decades Unix could be found on more and more supercomputers and large mainframes. However, Unix was kind of slow when on a personal computer and was very expensive. This was around the time when personal computers became household items and people resorte</w:t>
+      </w:r>
+      <w:r>
+        <w:rPr>
+          <w:rFonts w:ascii="Times New Roman" w:hAnsi="Times New Roman" w:cs="Times New Roman"/>
+        </w:rPr>
+        <w:t>d to using MS DOS or W</w:t>
+      </w:r>
+      <w:r>
+        <w:rPr>
+          <w:rFonts w:ascii="Times New Roman" w:hAnsi="Times New Roman" w:cs="Times New Roman"/>
+        </w:rPr>
+        <w:t xml:space="preserve">indows. </w:t>
+      </w:r>
+    </w:p>
+    <w:p>
+      <w:pPr>
+        <w:pStyle w:val="NoSpacing"/>
+        <w:spacing w:line="480" w:lineRule="auto"/>
+        <w:rPr>
+          <w:rFonts w:ascii="Times New Roman" w:hAnsi="Times New Roman" w:cs="Times New Roman"/>
+        </w:rPr>
+      </w:pPr>
+    </w:p>
+    <w:p>
+      <w:pPr>
+        <w:pStyle w:val="NoSpacing"/>
+        <w:spacing w:line="480" w:lineRule="auto"/>
+        <w:rPr>
+          <w:rFonts w:ascii="Times New Roman" w:hAnsi="Times New Roman" w:cs="Times New Roman"/>
+        </w:rPr>
+      </w:pPr>
     </w:p>
     <w:p>
       <w:pPr>
@@ -843,7 +1008,25 @@
         <w:rPr>
           <w:rFonts w:ascii="Times New Roman" w:hAnsi="Times New Roman" w:cs="Times New Roman"/>
         </w:rPr>
-        <w:t xml:space="preserve">Linus Torvalds was a student at the university of Helsinki in the computer science department in the early 90’s. </w:t>
+        <w:tab/>
+      </w:r>
+      <w:r>
+        <w:rPr>
+          <w:rFonts w:ascii="Times New Roman" w:hAnsi="Times New Roman" w:cs="Times New Roman"/>
+        </w:rPr>
+        <w:t>Linus</w:t>
+      </w:r>
+      <w:r>
+        <w:rPr>
+          <w:rFonts w:ascii="Times New Roman" w:hAnsi="Times New Roman" w:cs="Times New Roman"/>
+        </w:rPr>
+        <w:t xml:space="preserve"> Torvalds was a student at the U</w:t>
+      </w:r>
+      <w:r>
+        <w:rPr>
+          <w:rFonts w:ascii="Times New Roman" w:hAnsi="Times New Roman" w:cs="Times New Roman"/>
+        </w:rPr>
+        <w:t xml:space="preserve">niversity of Helsinki in the computer science department in the early 90’s. </w:t>
       </w:r>
       <w:r>
         <w:rPr>
@@ -964,7 +1147,14 @@
           <w:rFonts w:ascii="Times New Roman" w:hAnsi="Times New Roman" w:cs="Times New Roman"/>
           <w:i/>
         </w:rPr>
-        <w:t>Figure 3.1 Linus’ Blog Post</w:t>
+        <w:t>Figure 3</w:t>
+      </w:r>
+      <w:r>
+        <w:rPr>
+          <w:rFonts w:ascii="Times New Roman" w:hAnsi="Times New Roman" w:cs="Times New Roman"/>
+          <w:i/>
+        </w:rPr>
+        <w:t xml:space="preserve"> Linus’ Blog Post</w:t>
       </w:r>
     </w:p>
     <w:p>
@@ -997,6 +1187,12 @@
         <w:rPr>
           <w:rFonts w:ascii="Times New Roman" w:hAnsi="Times New Roman" w:cs="Times New Roman"/>
         </w:rPr>
+        <w:tab/>
+      </w:r>
+      <w:r>
+        <w:rPr>
+          <w:rFonts w:ascii="Times New Roman" w:hAnsi="Times New Roman" w:cs="Times New Roman"/>
+        </w:rPr>
         <w:t>The number one reason why Linux is used to frequently around the world is the simple fact that it is open-source and free. Linux is also very secure and for this reason many of the world’s biggest companies have chosen Linux as the base of their software. These include Google, Amazon, and Facebook</w:t>
       </w:r>
       <w:r>
@@ -1104,6 +1300,12 @@
         <w:rPr>
           <w:rFonts w:ascii="Times New Roman" w:hAnsi="Times New Roman" w:cs="Times New Roman"/>
         </w:rPr>
+        <w:tab/>
+      </w:r>
+      <w:r>
+        <w:rPr>
+          <w:rFonts w:ascii="Times New Roman" w:hAnsi="Times New Roman" w:cs="Times New Roman"/>
+        </w:rPr>
         <w:t xml:space="preserve">As previously mentioned Linux is open source and not one company owns Linux. Linux is developed by a community of users who contribute in their free time. The community has over 10,000 developers and over 1,000 companies [4]. </w:t>
       </w:r>
       <w:r>
@@ -1116,7 +1318,19 @@
         <w:rPr>
           <w:rFonts w:ascii="Times New Roman" w:hAnsi="Times New Roman" w:cs="Times New Roman"/>
         </w:rPr>
-        <w:t xml:space="preserve">Linux also has a very fast turn over time for new operating systems. Every 2-3 months a new kernel is pushed out to users. This large rate is accomplished by Linux’s unique collaboration technique. “Developers break changes into individual units called </w:t>
+        <w:t>Linux also</w:t>
+      </w:r>
+      <w:r>
+        <w:rPr>
+          <w:rFonts w:ascii="Times New Roman" w:hAnsi="Times New Roman" w:cs="Times New Roman"/>
+        </w:rPr>
+        <w:t xml:space="preserve"> has a very fast turn</w:t>
+      </w:r>
+      <w:r>
+        <w:rPr>
+          <w:rFonts w:ascii="Times New Roman" w:hAnsi="Times New Roman" w:cs="Times New Roman"/>
+        </w:rPr>
+        <w:t xml:space="preserve">over time for new operating systems. Every 2-3 months a new kernel is pushed out to users. This large rate is accomplished by Linux’s unique collaboration technique. “Developers break changes into individual units called </w:t>
       </w:r>
       <w:r>
         <w:rPr>
@@ -1191,6 +1405,12 @@
           <w:rFonts w:ascii="Times New Roman" w:hAnsi="Times New Roman" w:cs="Times New Roman"/>
         </w:rPr>
       </w:pPr>
+      <w:r>
+        <w:rPr>
+          <w:rFonts w:ascii="Times New Roman" w:hAnsi="Times New Roman" w:cs="Times New Roman"/>
+        </w:rPr>
+        <w:tab/>
+      </w:r>
       <w:proofErr w:type="spellStart"/>
       <w:r>
         <w:rPr>
@@ -1282,7 +1502,25 @@
         <w:rPr>
           <w:rFonts w:ascii="Times New Roman" w:hAnsi="Times New Roman" w:cs="Times New Roman"/>
         </w:rPr>
-        <w:t xml:space="preserve"> set of standards and for example Posix.1 is the standard for the API in the C language while Posix.2 is the standard shell and utility interface.</w:t>
+        <w:t xml:space="preserve"> set of standards. F</w:t>
+      </w:r>
+      <w:r>
+        <w:rPr>
+          <w:rFonts w:ascii="Times New Roman" w:hAnsi="Times New Roman" w:cs="Times New Roman"/>
+        </w:rPr>
+        <w:t>or example</w:t>
+      </w:r>
+      <w:r>
+        <w:rPr>
+          <w:rFonts w:ascii="Times New Roman" w:hAnsi="Times New Roman" w:cs="Times New Roman"/>
+        </w:rPr>
+        <w:t>,</w:t>
+      </w:r>
+      <w:r>
+        <w:rPr>
+          <w:rFonts w:ascii="Times New Roman" w:hAnsi="Times New Roman" w:cs="Times New Roman"/>
+        </w:rPr>
+        <w:t xml:space="preserve"> Posix.1 is the standard for the API in the C language while Posix.2 is the standard shell and utility interface.</w:t>
       </w:r>
     </w:p>
     <w:p>
@@ -1324,6 +1562,12 @@
         <w:rPr>
           <w:rFonts w:ascii="Times New Roman" w:hAnsi="Times New Roman" w:cs="Times New Roman"/>
         </w:rPr>
+        <w:tab/>
+      </w:r>
+      <w:r>
+        <w:rPr>
+          <w:rFonts w:ascii="Times New Roman" w:hAnsi="Times New Roman" w:cs="Times New Roman"/>
+        </w:rPr>
         <w:t xml:space="preserve">Due to the open source nature of Linux there have been many operating systems that have been developed with Linux being the core system under the hood. These </w:t>
       </w:r>
       <w:r>
@@ -1394,6 +1638,12 @@
           <w:rFonts w:ascii="Times New Roman" w:hAnsi="Times New Roman" w:cs="Times New Roman"/>
         </w:rPr>
       </w:pPr>
+      <w:r>
+        <w:rPr>
+          <w:rFonts w:ascii="Times New Roman" w:hAnsi="Times New Roman" w:cs="Times New Roman"/>
+        </w:rPr>
+        <w:tab/>
+      </w:r>
       <w:proofErr w:type="spellStart"/>
       <w:r>
         <w:rPr>
@@ -1523,7 +1773,19 @@
         <w:rPr>
           <w:rFonts w:ascii="Times New Roman" w:hAnsi="Times New Roman" w:cs="Times New Roman"/>
         </w:rPr>
-        <w:t xml:space="preserve"> is a collaboration between many interested parties. People who like to help others, write programs to learn more about computers, and want more free software are some of the contributors. The development is done by almost a thousand active developers who volunteer their time. They communicate through email and have probably never met face to face. </w:t>
+        <w:t xml:space="preserve"> is a collaboration between many interested parties. </w:t>
+      </w:r>
+      <w:r>
+        <w:rPr>
+          <w:rFonts w:ascii="Times New Roman" w:hAnsi="Times New Roman" w:cs="Times New Roman"/>
+        </w:rPr>
+        <w:t>The contributors are people who like to help others, write programs to learn more about computers, and want more free software</w:t>
+      </w:r>
+      <w:r>
+        <w:rPr>
+          <w:rFonts w:ascii="Times New Roman" w:hAnsi="Times New Roman" w:cs="Times New Roman"/>
+        </w:rPr>
+        <w:t xml:space="preserve">. The development is done by almost a thousand active developers who volunteer their time. They communicate through email and have probably never met face to face. </w:t>
       </w:r>
       <w:proofErr w:type="spellStart"/>
       <w:r>
@@ -1584,13 +1846,43 @@
         <w:rPr>
           <w:rFonts w:ascii="Times New Roman" w:hAnsi="Times New Roman" w:cs="Times New Roman"/>
         </w:rPr>
+        <w:tab/>
+      </w:r>
+      <w:r>
+        <w:rPr>
+          <w:rFonts w:ascii="Times New Roman" w:hAnsi="Times New Roman" w:cs="Times New Roman"/>
+        </w:rPr>
         <w:t xml:space="preserve">Fedora is another Linux distribution </w:t>
       </w:r>
       <w:r>
         <w:rPr>
           <w:rFonts w:ascii="Times New Roman" w:hAnsi="Times New Roman" w:cs="Times New Roman"/>
         </w:rPr>
-        <w:t xml:space="preserve">created by the company Red Hat. “The Fedora Project is a partnership of Free software community members from around the globe” [7]. Fedora has a mission of providing and protecting the open source software community. But red hat is also a billion-dollar company so how do they make money from open source software? </w:t>
+        <w:t>created by the company Red Hat. “The Fedo</w:t>
+      </w:r>
+      <w:r>
+        <w:rPr>
+          <w:rFonts w:ascii="Times New Roman" w:hAnsi="Times New Roman" w:cs="Times New Roman"/>
+        </w:rPr>
+        <w:t>ra Project is a partnership of f</w:t>
+      </w:r>
+      <w:r>
+        <w:rPr>
+          <w:rFonts w:ascii="Times New Roman" w:hAnsi="Times New Roman" w:cs="Times New Roman"/>
+        </w:rPr>
+        <w:t xml:space="preserve">ree software community members from around the globe” [7]. Fedora has a mission of providing and protecting the open </w:t>
+      </w:r>
+      <w:r>
+        <w:rPr>
+          <w:rFonts w:ascii="Times New Roman" w:hAnsi="Times New Roman" w:cs="Times New Roman"/>
+        </w:rPr>
+        <w:t>source software community. But Red H</w:t>
+      </w:r>
+      <w:r>
+        <w:rPr>
+          <w:rFonts w:ascii="Times New Roman" w:hAnsi="Times New Roman" w:cs="Times New Roman"/>
+        </w:rPr>
+        <w:t xml:space="preserve">at is also a billion-dollar company so how do they make money from open source software? </w:t>
       </w:r>
       <w:r>
         <w:rPr>
@@ -1673,13 +1965,56 @@
         <w:rPr>
           <w:rFonts w:ascii="Times New Roman" w:hAnsi="Times New Roman" w:cs="Times New Roman"/>
         </w:rPr>
-        <w:t xml:space="preserve">The android operating system created by google is often related to Linux in many resources. This is because it uses the Linux kernel at its core. It is not a Linux operating system however because after the core Linux kernel, android deviates from anything else Linux. “Google hasn’t added all the typical software and libraries you’d find on a Linux distribution” [9]. Google has also designed it to fit their own needs which they can do because Linux is open source software. </w:t>
-      </w:r>
-      <w:r>
-        <w:rPr>
-          <w:rFonts w:ascii="Times New Roman" w:hAnsi="Times New Roman" w:cs="Times New Roman"/>
-        </w:rPr>
-        <w:t>Therefore, a Linux system cannot run an android application and vice versa.</w:t>
+        <w:tab/>
+        <w:t>The A</w:t>
+      </w:r>
+      <w:r>
+        <w:rPr>
+          <w:rFonts w:ascii="Times New Roman" w:hAnsi="Times New Roman" w:cs="Times New Roman"/>
+        </w:rPr>
+        <w:t>ndro</w:t>
+      </w:r>
+      <w:r>
+        <w:rPr>
+          <w:rFonts w:ascii="Times New Roman" w:hAnsi="Times New Roman" w:cs="Times New Roman"/>
+        </w:rPr>
+        <w:t>id operating system created by G</w:t>
+      </w:r>
+      <w:r>
+        <w:rPr>
+          <w:rFonts w:ascii="Times New Roman" w:hAnsi="Times New Roman" w:cs="Times New Roman"/>
+        </w:rPr>
+        <w:t xml:space="preserve">oogle is often related to Linux in many resources. This is because it uses the Linux kernel at its core. It is not a Linux operating system however because after the core Linux kernel, </w:t>
+      </w:r>
+      <w:r>
+        <w:rPr>
+          <w:rFonts w:ascii="Times New Roman" w:hAnsi="Times New Roman" w:cs="Times New Roman"/>
+        </w:rPr>
+        <w:t>A</w:t>
+      </w:r>
+      <w:r>
+        <w:rPr>
+          <w:rFonts w:ascii="Times New Roman" w:hAnsi="Times New Roman" w:cs="Times New Roman"/>
+        </w:rPr>
+        <w:t xml:space="preserve">ndroid deviates from anything else Linux. “Google hasn’t added all the typical software and libraries you’d find on a Linux distribution” [9]. Google has also designed it to fit their own needs which they can do because Linux is open source software. </w:t>
+      </w:r>
+      <w:r>
+        <w:rPr>
+          <w:rFonts w:ascii="Times New Roman" w:hAnsi="Times New Roman" w:cs="Times New Roman"/>
+        </w:rPr>
+        <w:t>Therefore, a Linux system cannot r</w:t>
+      </w:r>
+      <w:r>
+        <w:rPr>
+          <w:rFonts w:ascii="Times New Roman" w:hAnsi="Times New Roman" w:cs="Times New Roman"/>
+        </w:rPr>
+        <w:t>un an A</w:t>
+      </w:r>
+      <w:r>
+        <w:rPr>
+          <w:rFonts w:ascii="Times New Roman" w:hAnsi="Times New Roman" w:cs="Times New Roman"/>
+        </w:rPr>
+        <w:t>ndroid application and vice versa.</w:t>
       </w:r>
     </w:p>
     <w:p>
@@ -1770,7 +2105,14 @@
           <w:rFonts w:ascii="Times New Roman" w:hAnsi="Times New Roman" w:cs="Times New Roman"/>
           <w:i/>
         </w:rPr>
-        <w:t>Figure 8.1 Android Settings Information Displaying Kernel Version</w:t>
+        <w:t>Figure 4</w:t>
+      </w:r>
+      <w:r>
+        <w:rPr>
+          <w:rFonts w:ascii="Times New Roman" w:hAnsi="Times New Roman" w:cs="Times New Roman"/>
+          <w:i/>
+        </w:rPr>
+        <w:t xml:space="preserve"> Android Settings Information Displaying Kernel Version</w:t>
       </w:r>
     </w:p>
     <w:p>
@@ -1802,6 +2144,12 @@
         <w:rPr>
           <w:rFonts w:ascii="Times New Roman" w:hAnsi="Times New Roman" w:cs="Times New Roman"/>
         </w:rPr>
+        <w:tab/>
+      </w:r>
+      <w:r>
+        <w:rPr>
+          <w:rFonts w:ascii="Times New Roman" w:hAnsi="Times New Roman" w:cs="Times New Roman"/>
+        </w:rPr>
         <w:t>Raspberry Pi is a low-end computer that can run the Linux operating system. It was originally built for education purposes and was a success due to its low-cost design, small size, and price</w:t>
       </w:r>
       <w:r>
@@ -1821,7 +2169,13 @@
         <w:rPr>
           <w:rFonts w:ascii="Times New Roman" w:hAnsi="Times New Roman" w:cs="Times New Roman"/>
         </w:rPr>
-        <w:t>Raspbian</w:t>
+        <w:t>Ras</w:t>
+      </w:r>
+      <w:r>
+        <w:rPr>
+          <w:rFonts w:ascii="Times New Roman" w:hAnsi="Times New Roman" w:cs="Times New Roman"/>
+        </w:rPr>
+        <w:t>pbian</w:t>
       </w:r>
       <w:proofErr w:type="spellEnd"/>
       <w:r>
@@ -1842,7 +2196,13 @@
         <w:rPr>
           <w:rFonts w:ascii="Times New Roman" w:hAnsi="Times New Roman" w:cs="Times New Roman"/>
         </w:rPr>
-        <w:t xml:space="preserve"> which are the raspberry pi versions of the previously discussed Linux distributions </w:t>
+        <w:t xml:space="preserve"> which are the Raspberry P</w:t>
+      </w:r>
+      <w:r>
+        <w:rPr>
+          <w:rFonts w:ascii="Times New Roman" w:hAnsi="Times New Roman" w:cs="Times New Roman"/>
+        </w:rPr>
+        <w:t xml:space="preserve">i versions of the previously discussed Linux distributions </w:t>
       </w:r>
       <w:proofErr w:type="spellStart"/>
       <w:r>
@@ -1903,7 +2263,25 @@
         <w:rPr>
           <w:rFonts w:ascii="Times New Roman" w:hAnsi="Times New Roman" w:cs="Times New Roman"/>
         </w:rPr>
-        <w:t>From one college students’ passion arose Linux, the operating system behind many of the world’s computer processing. Linux is completely open source and many companies and people have used this to launch their own companies. Without the open source label, I don’t think Facebook, Amazon, or Google would be where they are today because they are built on the Linux operating system and kernel. Linux is something every student should have some experience with and will help them to gain valuable insights. Maybe there is something about Linux that you don’t like so why not follow in Linus’ footsteps and fix it.</w:t>
+        <w:tab/>
+      </w:r>
+      <w:r>
+        <w:rPr>
+          <w:rFonts w:ascii="Times New Roman" w:hAnsi="Times New Roman" w:cs="Times New Roman"/>
+        </w:rPr>
+        <w:t>From one college student</w:t>
+      </w:r>
+      <w:r>
+        <w:rPr>
+          <w:rFonts w:ascii="Times New Roman" w:hAnsi="Times New Roman" w:cs="Times New Roman"/>
+        </w:rPr>
+        <w:t>’</w:t>
+      </w:r>
+      <w:r>
+        <w:rPr>
+          <w:rFonts w:ascii="Times New Roman" w:hAnsi="Times New Roman" w:cs="Times New Roman"/>
+        </w:rPr>
+        <w:t>s passion arose Linux, the operating system behind many of the world’s computer processing. Linux is completely open source and many companies and people have used this to launch their own companies. Without the open source label, I don’t think Facebook, Amazon, or Google would be where they are today because they are built on the Linux operating system and kernel. Linux is something every student should have some experience with and will help them to gain valuable insights. Maybe there is something about Linux that you don’t like so why not follow in Linus’ footsteps and fix it.</w:t>
       </w:r>
     </w:p>
     <w:p>
@@ -1922,8 +2300,14 @@
     <w:p>
       <w:pPr>
         <w:pStyle w:val="NoSpacing"/>
-      </w:pPr>
-      <w:r>
+        <w:rPr>
+          <w:rFonts w:ascii="Times New Roman" w:hAnsi="Times New Roman" w:cs="Times New Roman"/>
+        </w:rPr>
+      </w:pPr>
+      <w:r>
+        <w:rPr>
+          <w:rFonts w:ascii="Times New Roman" w:hAnsi="Times New Roman" w:cs="Times New Roman"/>
+        </w:rPr>
         <w:t>REFERENCES</w:t>
       </w:r>
     </w:p>
@@ -2015,19 +2399,7 @@
         <w:rPr>
           <w:rFonts w:ascii="Times New Roman" w:hAnsi="Times New Roman" w:cs="Times New Roman"/>
         </w:rPr>
-        <w:t>https://www.sics.se/~amir/files/download/os-lab/lin</w:t>
-      </w:r>
-      <w:r>
-        <w:rPr>
-          <w:rFonts w:ascii="Times New Roman" w:hAnsi="Times New Roman" w:cs="Times New Roman"/>
-        </w:rPr>
-        <w:t>u</w:t>
-      </w:r>
-      <w:r>
-        <w:rPr>
-          <w:rFonts w:ascii="Times New Roman" w:hAnsi="Times New Roman" w:cs="Times New Roman"/>
-        </w:rPr>
-        <w:t>x1.pdf</w:t>
+        <w:t>https://www.sics.se/~amir/files/download/os-lab/linux1.pdf</w:t>
       </w:r>
       <w:r>
         <w:rPr>

</xml_diff>